<commit_message>
3DES projetos aula11 Divisao Missoes Grupos
</commit_message>
<xml_diff>
--- a/3des/projetos/aula11/Manual-API-ecosystem.docx
+++ b/3des/projetos/aula11/Manual-API-ecosystem.docx
@@ -2517,7 +2517,7 @@
                 <w:sz w:val="24"/>
                 <w:szCs w:val="24"/>
               </w:rPr>
-              <w:t>Rotas recorrentes</w:t>
+              <w:t>Usuários</w:t>
             </w:r>
           </w:p>
         </w:tc>
@@ -2676,6 +2676,8 @@
               </w:rPr>
               <w:t>Autônomo</w:t>
             </w:r>
+            <w:bookmarkStart w:id="0" w:name="_GoBack"/>
+            <w:bookmarkEnd w:id="0"/>
           </w:p>
         </w:tc>
       </w:tr>
@@ -2727,14 +2729,17 @@
       </w:pPr>
       <w:r>
         <w:rPr>
+          <w:rFonts w:ascii="Calibri" w:eastAsia="Calibri" w:hAnsi="Calibri" w:cs="Calibri"/>
           <w:noProof/>
+          <w:sz w:val="24"/>
+          <w:szCs w:val="24"/>
           <w:lang w:eastAsia="pt-BR"/>
         </w:rPr>
         <w:drawing>
-          <wp:inline distT="0" distB="0" distL="0" distR="0" wp14:anchorId="196FBB81" wp14:editId="53F74E9F">
-            <wp:extent cx="5731510" cy="5587949"/>
-            <wp:effectExtent l="0" t="0" r="2540" b="0"/>
-            <wp:docPr id="762365432" name="Imagem 762365432"/>
+          <wp:inline distT="0" distB="0" distL="0" distR="0" wp14:anchorId="5EC208C0" wp14:editId="62A79C4E">
+            <wp:extent cx="5727700" cy="5581650"/>
+            <wp:effectExtent l="0" t="0" r="6350" b="0"/>
+            <wp:docPr id="1" name="Imagem 1"/>
             <wp:cNvGraphicFramePr>
               <a:graphicFrameLocks xmlns:a="http://schemas.openxmlformats.org/drawingml/2006/main" noChangeAspect="1"/>
             </wp:cNvGraphicFramePr>
@@ -2742,8 +2747,10 @@
               <a:graphicData uri="http://schemas.openxmlformats.org/drawingml/2006/picture">
                 <pic:pic xmlns:pic="http://schemas.openxmlformats.org/drawingml/2006/picture">
                   <pic:nvPicPr>
-                    <pic:cNvPr id="0" name=""/>
-                    <pic:cNvPicPr/>
+                    <pic:cNvPr id="0" name="Picture 1"/>
+                    <pic:cNvPicPr>
+                      <a:picLocks noChangeAspect="1" noChangeArrowheads="1"/>
+                    </pic:cNvPicPr>
                   </pic:nvPicPr>
                   <pic:blipFill>
                     <a:blip r:embed="rId10">
@@ -2753,18 +2760,23 @@
                         </a:ext>
                       </a:extLst>
                     </a:blip>
+                    <a:srcRect/>
                     <a:stretch>
                       <a:fillRect/>
                     </a:stretch>
                   </pic:blipFill>
-                  <pic:spPr>
+                  <pic:spPr bwMode="auto">
                     <a:xfrm>
                       <a:off x="0" y="0"/>
-                      <a:ext cx="5731510" cy="5587949"/>
+                      <a:ext cx="5727700" cy="5581650"/>
                     </a:xfrm>
                     <a:prstGeom prst="rect">
                       <a:avLst/>
                     </a:prstGeom>
+                    <a:noFill/>
+                    <a:ln>
+                      <a:noFill/>
+                    </a:ln>
                   </pic:spPr>
                 </pic:pic>
               </a:graphicData>
@@ -2805,8 +2817,6 @@
           <w:szCs w:val="24"/>
         </w:rPr>
       </w:pPr>
-      <w:bookmarkStart w:id="0" w:name="_GoBack"/>
-      <w:bookmarkEnd w:id="0"/>
       <w:r>
         <w:rPr>
           <w:rFonts w:ascii="Calibri" w:eastAsia="Calibri" w:hAnsi="Calibri" w:cs="Calibri"/>

</xml_diff>